<commit_message>
Added link in the world file
</commit_message>
<xml_diff>
--- a/DSD-09 WebAPI.docx
+++ b/DSD-09 WebAPI.docx
@@ -180,6 +180,24 @@
               </w:rPr>
               <w:t xml:space="preserve"> </w:t>
             </w:r>
+            <w:proofErr w:type="spellStart"/>
+            <w:r>
+              <w:rPr>
+                <w:rFonts w:ascii="Times New Roman" w:eastAsia="Times New Roman" w:hAnsi="Times New Roman" w:cs="Times New Roman"/>
+                <w:sz w:val="24"/>
+                <w:highlight w:val="yellow"/>
+              </w:rPr>
+              <w:t>Mritunjay</w:t>
+            </w:r>
+            <w:proofErr w:type="spellEnd"/>
+            <w:r>
+              <w:rPr>
+                <w:rFonts w:ascii="Times New Roman" w:eastAsia="Times New Roman" w:hAnsi="Times New Roman" w:cs="Times New Roman"/>
+                <w:sz w:val="24"/>
+                <w:highlight w:val="yellow"/>
+              </w:rPr>
+              <w:t xml:space="preserve"> Rathore</w:t>
+            </w:r>
           </w:p>
           <w:p>
             <w:pPr>
@@ -725,21 +743,49 @@
           <w:p>
             <w:pPr>
               <w:ind w:left="4"/>
-            </w:pPr>
-            <w:r>
-              <w:rPr>
-                <w:rFonts w:ascii="Arial" w:eastAsia="Arial" w:hAnsi="Arial" w:cs="Arial"/>
-                <w:sz w:val="24"/>
-              </w:rPr>
-              <w:t>This assessment can be added to an existing project.</w:t>
-            </w:r>
-            <w:r>
               <w:rPr>
                 <w:rFonts w:ascii="Times New Roman" w:eastAsia="Times New Roman" w:hAnsi="Times New Roman" w:cs="Times New Roman"/>
                 <w:sz w:val="24"/>
               </w:rPr>
+            </w:pPr>
+            <w:r>
+              <w:rPr>
+                <w:rFonts w:ascii="Arial" w:eastAsia="Arial" w:hAnsi="Arial" w:cs="Arial"/>
+                <w:sz w:val="24"/>
+              </w:rPr>
+              <w:t>This assessment can be added to an existing project.</w:t>
+            </w:r>
+            <w:r>
+              <w:rPr>
+                <w:rFonts w:ascii="Times New Roman" w:eastAsia="Times New Roman" w:hAnsi="Times New Roman" w:cs="Times New Roman"/>
+                <w:sz w:val="24"/>
+              </w:rPr>
               <w:t xml:space="preserve">  </w:t>
             </w:r>
+          </w:p>
+          <w:p>
+            <w:pPr>
+              <w:ind w:left="4"/>
+              <w:rPr>
+                <w:rFonts w:ascii="Times New Roman" w:eastAsia="Times New Roman" w:hAnsi="Times New Roman" w:cs="Times New Roman"/>
+                <w:sz w:val="24"/>
+              </w:rPr>
+            </w:pPr>
+          </w:p>
+          <w:p>
+            <w:pPr>
+              <w:ind w:left="4"/>
+            </w:pPr>
+            <w:hyperlink r:id="rId5" w:history="1">
+              <w:r>
+                <w:rPr>
+                  <w:rStyle w:val="Hyperlink"/>
+                </w:rPr>
+                <w:t>https://github.com/rathoremritunjay/EmergencyServicesPoliceAPI</w:t>
+              </w:r>
+            </w:hyperlink>
+            <w:bookmarkStart w:id="0" w:name="_GoBack"/>
+            <w:bookmarkEnd w:id="0"/>
           </w:p>
         </w:tc>
       </w:tr>
@@ -990,6 +1036,32 @@
         </w:rPr>
         <w:t>Your Name:</w:t>
       </w:r>
+      <w:r>
+        <w:rPr>
+          <w:rFonts w:ascii="Arial" w:eastAsia="Arial" w:hAnsi="Arial" w:cs="Arial"/>
+          <w:sz w:val="24"/>
+          <w:highlight w:val="yellow"/>
+        </w:rPr>
+        <w:t xml:space="preserve"> </w:t>
+      </w:r>
+      <w:proofErr w:type="spellStart"/>
+      <w:r>
+        <w:rPr>
+          <w:rFonts w:ascii="Times New Roman" w:eastAsia="Times New Roman" w:hAnsi="Times New Roman" w:cs="Times New Roman"/>
+          <w:sz w:val="24"/>
+          <w:highlight w:val="yellow"/>
+        </w:rPr>
+        <w:t>Mritunjay</w:t>
+      </w:r>
+      <w:proofErr w:type="spellEnd"/>
+      <w:r>
+        <w:rPr>
+          <w:rFonts w:ascii="Times New Roman" w:eastAsia="Times New Roman" w:hAnsi="Times New Roman" w:cs="Times New Roman"/>
+          <w:sz w:val="24"/>
+          <w:highlight w:val="yellow"/>
+        </w:rPr>
+        <w:t xml:space="preserve"> Rathore</w:t>
+      </w:r>
     </w:p>
     <w:p>
       <w:pPr>
@@ -1004,8 +1076,6 @@
         </w:rPr>
         <w:t>Enter your name here to indicate you agree to the above statement.</w:t>
       </w:r>
-      <w:bookmarkStart w:id="0" w:name="_GoBack"/>
-      <w:bookmarkEnd w:id="0"/>
       <w:r>
         <w:rPr>
           <w:rFonts w:ascii="Arial" w:eastAsia="Arial" w:hAnsi="Arial" w:cs="Arial"/>
@@ -6187,7 +6257,7 @@
       </w:pPr>
     </w:pPrDefault>
   </w:docDefaults>
-  <w:latentStyles w:defLockedState="0" w:defUIPriority="99" w:defSemiHidden="0" w:defUnhideWhenUsed="0" w:defQFormat="0" w:count="377">
+  <w:latentStyles w:defLockedState="0" w:defUIPriority="99" w:defSemiHidden="0" w:defUnhideWhenUsed="0" w:defQFormat="0" w:count="376">
     <w:lsdException w:name="Normal" w:uiPriority="0" w:qFormat="1"/>
     <w:lsdException w:name="heading 1" w:uiPriority="9" w:qFormat="1"/>
     <w:lsdException w:name="heading 2" w:semiHidden="1" w:uiPriority="9" w:unhideWhenUsed="1" w:qFormat="1"/>
@@ -6335,8 +6405,11 @@
     <w:lsdException w:name="Table 3D effects 3" w:semiHidden="1" w:unhideWhenUsed="1"/>
     <w:lsdException w:name="Table Contemporary" w:semiHidden="1" w:unhideWhenUsed="1"/>
     <w:lsdException w:name="Table Elegant" w:semiHidden="1" w:unhideWhenUsed="1"/>
+    <w:lsdException w:name="Table Professional" w:semiHidden="1" w:unhideWhenUsed="1"/>
     <w:lsdException w:name="Table Subtle 1" w:semiHidden="1" w:unhideWhenUsed="1"/>
     <w:lsdException w:name="Table Subtle 2" w:semiHidden="1" w:unhideWhenUsed="1"/>
+    <w:lsdException w:name="Table Web 1" w:semiHidden="1" w:unhideWhenUsed="1"/>
+    <w:lsdException w:name="Table Web 2" w:semiHidden="1" w:unhideWhenUsed="1"/>
     <w:lsdException w:name="Table Web 3" w:semiHidden="1" w:unhideWhenUsed="1"/>
     <w:lsdException w:name="Balloon Text" w:semiHidden="1" w:unhideWhenUsed="1"/>
     <w:lsdException w:name="Table Grid" w:uiPriority="39"/>
@@ -6561,7 +6634,6 @@
     <w:lsdException w:name="Hashtag" w:semiHidden="1" w:unhideWhenUsed="1"/>
     <w:lsdException w:name="Unresolved Mention" w:semiHidden="1" w:unhideWhenUsed="1"/>
     <w:lsdException w:name="Smart Link" w:semiHidden="1" w:unhideWhenUsed="1"/>
-    <w:lsdException w:name="Smart Link Error" w:semiHidden="1" w:unhideWhenUsed="1"/>
   </w:latentStyles>
   <w:style w:type="paragraph" w:default="1" w:styleId="Normal">
     <w:name w:val="Normal"/>
@@ -6674,6 +6746,18 @@
         <w:right w:w="0" w:type="dxa"/>
       </w:tblCellMar>
     </w:tblPr>
+  </w:style>
+  <w:style w:type="character" w:styleId="Hyperlink">
+    <w:name w:val="Hyperlink"/>
+    <w:basedOn w:val="DefaultParagraphFont"/>
+    <w:uiPriority w:val="99"/>
+    <w:semiHidden/>
+    <w:unhideWhenUsed/>
+    <w:rsid w:val="000C350D"/>
+    <w:rPr>
+      <w:color w:val="0000FF"/>
+      <w:u w:val="single"/>
+    </w:rPr>
   </w:style>
 </w:styles>
 </file>

</xml_diff>